<commit_message>
feat(docu): Reformat docx and add my own checklist
</commit_message>
<xml_diff>
--- a/checklist.docx
+++ b/checklist.docx
@@ -353,6 +353,7 @@
                 <w:between w:val="nil"/>
               </w:pBdr>
               <w:spacing w:line="240" w:lineRule="auto"/>
+              <w:jc w:val="center"/>
               <w:rPr>
                 <w:lang w:val="en-GB"/>
               </w:rPr>
@@ -482,6 +483,7 @@
                 <w:between w:val="nil"/>
               </w:pBdr>
               <w:spacing w:line="240" w:lineRule="auto"/>
+              <w:jc w:val="center"/>
               <w:rPr>
                 <w:lang w:val="en-GB"/>
               </w:rPr>
@@ -601,6 +603,10 @@
                 <w:between w:val="nil"/>
               </w:pBdr>
               <w:spacing w:line="240" w:lineRule="auto"/>
+              <w:jc w:val="center"/>
+              <w:rPr>
+                <w:lang w:val="en-GB"/>
+              </w:rPr>
             </w:pPr>
           </w:p>
         </w:tc>
@@ -672,6 +678,7 @@
                 <w:between w:val="nil"/>
               </w:pBdr>
               <w:spacing w:line="240" w:lineRule="auto"/>
+              <w:jc w:val="center"/>
               <w:rPr>
                 <w:lang w:val="en-GB"/>
               </w:rPr>
@@ -734,6 +741,7 @@
                 <w:between w:val="nil"/>
               </w:pBdr>
               <w:spacing w:line="240" w:lineRule="auto"/>
+              <w:jc w:val="center"/>
             </w:pPr>
           </w:p>
         </w:tc>
@@ -793,6 +801,7 @@
                 <w:between w:val="nil"/>
               </w:pBdr>
               <w:spacing w:line="240" w:lineRule="auto"/>
+              <w:jc w:val="center"/>
             </w:pPr>
           </w:p>
         </w:tc>
@@ -826,13 +835,7 @@
               <w:spacing w:line="240" w:lineRule="auto"/>
             </w:pPr>
             <w:r>
-              <w:t xml:space="preserve">Answered question </w:t>
-            </w:r>
-            <w:r>
-              <w:t>3</w:t>
-            </w:r>
-            <w:r>
-              <w:t>: ....</w:t>
+              <w:t>Answered question 3: ....</w:t>
             </w:r>
           </w:p>
         </w:tc>
@@ -858,6 +861,7 @@
                 <w:between w:val="nil"/>
               </w:pBdr>
               <w:spacing w:line="240" w:lineRule="auto"/>
+              <w:jc w:val="center"/>
             </w:pPr>
           </w:p>
         </w:tc>
@@ -929,6 +933,10 @@
                 <w:between w:val="nil"/>
               </w:pBdr>
               <w:spacing w:line="240" w:lineRule="auto"/>
+              <w:jc w:val="center"/>
+              <w:rPr>
+                <w:lang w:val="en-GB"/>
+              </w:rPr>
             </w:pPr>
           </w:p>
         </w:tc>
@@ -1000,6 +1008,7 @@
                 <w:between w:val="nil"/>
               </w:pBdr>
               <w:spacing w:line="240" w:lineRule="auto"/>
+              <w:jc w:val="center"/>
               <w:rPr>
                 <w:lang w:val="en-GB"/>
               </w:rPr>
@@ -1074,6 +1083,10 @@
                 <w:between w:val="nil"/>
               </w:pBdr>
               <w:spacing w:line="240" w:lineRule="auto"/>
+              <w:jc w:val="center"/>
+              <w:rPr>
+                <w:lang w:val="en-GB"/>
+              </w:rPr>
             </w:pPr>
           </w:p>
         </w:tc>
@@ -1119,7 +1132,21 @@
               <w:rPr>
                 <w:lang w:val="en-GB"/>
               </w:rPr>
-              <w:t>xamples / templates for your visualisation tool. (to make it easier try to use ready solutions)</w:t>
+              <w:t>xamples / templates for your visualisation tool. (</w:t>
+            </w:r>
+            <w:proofErr w:type="gramStart"/>
+            <w:r>
+              <w:rPr>
+                <w:lang w:val="en-GB"/>
+              </w:rPr>
+              <w:t>to</w:t>
+            </w:r>
+            <w:proofErr w:type="gramEnd"/>
+            <w:r>
+              <w:rPr>
+                <w:lang w:val="en-GB"/>
+              </w:rPr>
+              <w:t xml:space="preserve"> make it easier try to use ready solutions)</w:t>
             </w:r>
           </w:p>
         </w:tc>
@@ -1145,6 +1172,7 @@
                 <w:between w:val="nil"/>
               </w:pBdr>
               <w:spacing w:line="240" w:lineRule="auto"/>
+              <w:jc w:val="center"/>
             </w:pPr>
           </w:p>
         </w:tc>
@@ -1216,6 +1244,7 @@
                 <w:between w:val="nil"/>
               </w:pBdr>
               <w:spacing w:line="240" w:lineRule="auto"/>
+              <w:jc w:val="center"/>
               <w:rPr>
                 <w:lang w:val="en-GB"/>
               </w:rPr>
@@ -1309,6 +1338,7 @@
                 <w:between w:val="nil"/>
               </w:pBdr>
               <w:spacing w:line="240" w:lineRule="auto"/>
+              <w:jc w:val="center"/>
               <w:rPr>
                 <w:lang w:val="en-GB"/>
               </w:rPr>
@@ -1383,6 +1413,7 @@
                 <w:between w:val="nil"/>
               </w:pBdr>
               <w:spacing w:line="240" w:lineRule="auto"/>
+              <w:jc w:val="center"/>
               <w:rPr>
                 <w:lang w:val="en-GB"/>
               </w:rPr>
@@ -1437,15 +1468,7 @@
           <w:bCs/>
           <w:lang w:val="en-GB"/>
         </w:rPr>
-        <w:t>Write down 5 measurable things, that are interesting for you</w:t>
-      </w:r>
-      <w:r>
-        <w:rPr>
-          <w:b/>
-          <w:bCs/>
-          <w:lang w:val="en-GB"/>
-        </w:rPr>
-        <w:t>:</w:t>
+        <w:t>Write down 5 measurable things, that are interesting for you:</w:t>
       </w:r>
     </w:p>
     <w:p>
@@ -1565,23 +1588,7 @@
           <w:bCs/>
           <w:lang w:val="en-GB"/>
         </w:rPr>
-        <w:t xml:space="preserve">I’ve found many different datasets and </w:t>
-      </w:r>
-      <w:r>
-        <w:rPr>
-          <w:b/>
-          <w:bCs/>
-          <w:lang w:val="en-GB"/>
-        </w:rPr>
-        <w:t>chosen:</w:t>
-      </w:r>
-      <w:r>
-        <w:rPr>
-          <w:b/>
-          <w:bCs/>
-          <w:lang w:val="en-GB"/>
-        </w:rPr>
-        <w:t xml:space="preserve"> …</w:t>
+        <w:t>I’ve found many different datasets and chosen: …</w:t>
       </w:r>
     </w:p>
     <w:p>
@@ -2048,15 +2055,7 @@
           <w:bCs/>
           <w:lang w:val="en-GB"/>
         </w:rPr>
-        <w:t>I’ve created a view and I've chosen visualisation framework</w:t>
-      </w:r>
-      <w:r>
-        <w:rPr>
-          <w:b/>
-          <w:bCs/>
-          <w:lang w:val="en-GB"/>
-        </w:rPr>
-        <w:t>: …</w:t>
+        <w:t>I’ve created a view and I've chosen visualisation framework: …</w:t>
       </w:r>
     </w:p>
     <w:p>
@@ -2178,15 +2177,7 @@
           <w:bCs/>
           <w:lang w:val="en-GB"/>
         </w:rPr>
-        <w:t>I've created a report and send it over to</w:t>
-      </w:r>
-      <w:r>
-        <w:rPr>
-          <w:b/>
-          <w:bCs/>
-          <w:lang w:val="en-GB"/>
-        </w:rPr>
-        <w:t xml:space="preserve"> </w:t>
+        <w:t xml:space="preserve">I've created a report and send it over to </w:t>
       </w:r>
       <w:r>
         <w:rPr>

</xml_diff>